<commit_message>
data read and compile into dataset
</commit_message>
<xml_diff>
--- a/Progress_Documents/(jul)_20-to-23-07-2020.docx
+++ b/Progress_Documents/(jul)_20-to-23-07-2020.docx
@@ -4,7 +4,21 @@
   <w:body>
     <w:p>
       <w:r>
-        <w:t>Finish soting out the classification log for all 25 – or check if that has already been done and ive just not checked properly</w:t>
+        <w:t xml:space="preserve">Finish </w:t>
+      </w:r>
+      <w:r>
+        <w:t>sorting</w:t>
+      </w:r>
+      <w:r>
+        <w:t xml:space="preserve"> out the classification log for all 25 – or check if that has already been done and </w:t>
+      </w:r>
+      <w:proofErr w:type="spellStart"/>
+      <w:r>
+        <w:t>ive</w:t>
+      </w:r>
+      <w:proofErr w:type="spellEnd"/>
+      <w:r>
+        <w:t xml:space="preserve"> just not checked properly</w:t>
       </w:r>
     </w:p>
     <w:p/>
@@ -30,7 +44,15 @@
     </w:p>
     <w:p>
       <w:r>
-        <w:t xml:space="preserve">Organise a meeting that can be for this side of the weekend, in two or three days to confdirm any implementation things before we start to commit to anything </w:t>
+        <w:t xml:space="preserve">Organise a meeting that can be for this side of the weekend, in two or three days to </w:t>
+      </w:r>
+      <w:proofErr w:type="spellStart"/>
+      <w:r>
+        <w:t>confdirm</w:t>
+      </w:r>
+      <w:proofErr w:type="spellEnd"/>
+      <w:r>
+        <w:t xml:space="preserve"> any implementation things before we start to commit to anything </w:t>
       </w:r>
     </w:p>
     <w:p>
@@ -63,7 +85,37 @@
           <w:b/>
           <w:bCs/>
         </w:rPr>
-        <w:t>Found a paper that made use if CWT followed by a SCNN (simple CNN?)(not sure what the s is for) for motor imagery</w:t>
+        <w:t xml:space="preserve">Found a paper that made use </w:t>
+      </w:r>
+      <w:r>
+        <w:rPr>
+          <w:b/>
+          <w:bCs/>
+        </w:rPr>
+        <w:t>of</w:t>
+      </w:r>
+      <w:r>
+        <w:rPr>
+          <w:b/>
+          <w:bCs/>
+        </w:rPr>
+        <w:t xml:space="preserve"> CWT followed by a SCNN (simple CNN</w:t>
+      </w:r>
+      <w:proofErr w:type="gramStart"/>
+      <w:r>
+        <w:rPr>
+          <w:b/>
+          <w:bCs/>
+        </w:rPr>
+        <w:t>?)(</w:t>
+      </w:r>
+      <w:proofErr w:type="gramEnd"/>
+      <w:r>
+        <w:rPr>
+          <w:b/>
+          <w:bCs/>
+        </w:rPr>
+        <w:t>not sure what the s is for) for motor imagery</w:t>
       </w:r>
     </w:p>
     <w:p>
@@ -376,7 +428,15 @@
         </w:numPr>
       </w:pPr>
       <w:r>
-        <w:t>Ma, X.; Qiu, S.; Du, C.; Xing, J.; He, H. Improving EEG-Based Motor Imagery Classification via Spatial and Temporal Recurrent Neural Networks. In Proceedings of the 2018 40th Annual International Conference of the IEEE Engineering in Medicine and Biology Society (EMBC), Honolulu, HI, USA, 18–21 July 2018</w:t>
+        <w:t xml:space="preserve">Ma, X.; </w:t>
+      </w:r>
+      <w:proofErr w:type="spellStart"/>
+      <w:r>
+        <w:t>Qiu</w:t>
+      </w:r>
+      <w:proofErr w:type="spellEnd"/>
+      <w:r>
+        <w:t>, S.; Du, C.; Xing, J.; He, H. Improving EEG-Based Motor Imagery Classification via Spatial and Temporal Recurrent Neural Networks. In Proceedings of the 2018 40th Annual International Conference of the IEEE Engineering in Medicine and Biology Society (EMBC), Honolulu, HI, USA, 18–21 July 2018</w:t>
       </w:r>
     </w:p>
     <w:p>
@@ -548,7 +608,33 @@
           <w:szCs w:val="20"/>
           <w:shd w:val="clear" w:color="auto" w:fill="FFFFFF"/>
         </w:rPr>
-        <w:t>”. Which is potentially worth more of a look into. I was looking at adaptive wavelet previously.</w:t>
+        <w:t xml:space="preserve">”. Which is potentially worth more of a look </w:t>
+      </w:r>
+      <w:proofErr w:type="gramStart"/>
+      <w:r>
+        <w:rPr>
+          <w:rFonts w:ascii="Arial" w:hAnsi="Arial" w:cs="Arial"/>
+          <w:b/>
+          <w:bCs/>
+          <w:color w:val="333333"/>
+          <w:sz w:val="20"/>
+          <w:szCs w:val="20"/>
+          <w:shd w:val="clear" w:color="auto" w:fill="FFFFFF"/>
+        </w:rPr>
+        <w:t>into.</w:t>
+      </w:r>
+      <w:proofErr w:type="gramEnd"/>
+      <w:r>
+        <w:rPr>
+          <w:rFonts w:ascii="Arial" w:hAnsi="Arial" w:cs="Arial"/>
+          <w:b/>
+          <w:bCs/>
+          <w:color w:val="333333"/>
+          <w:sz w:val="20"/>
+          <w:szCs w:val="20"/>
+          <w:shd w:val="clear" w:color="auto" w:fill="FFFFFF"/>
+        </w:rPr>
+        <w:t xml:space="preserve"> I was looking at adaptive wavelet previously.</w:t>
       </w:r>
     </w:p>
     <w:p>
@@ -566,15 +652,49 @@
           <w:shd w:val="clear" w:color="auto" w:fill="FFFFFF"/>
         </w:rPr>
       </w:pPr>
-      <w:r>
-        <w:rPr>
-          <w:rFonts w:ascii="Arial" w:hAnsi="Arial" w:cs="Arial"/>
-          <w:color w:val="222222"/>
-          <w:sz w:val="20"/>
-          <w:szCs w:val="20"/>
-          <w:shd w:val="clear" w:color="auto" w:fill="FFFFFF"/>
-        </w:rPr>
-        <w:t>Samiee, K., Kovacs, P. and Gabbouj, M., 2014. Epileptic seizure classification of EEG time-series using rational discrete short-time Fourier transform. </w:t>
+      <w:proofErr w:type="spellStart"/>
+      <w:r>
+        <w:rPr>
+          <w:rFonts w:ascii="Arial" w:hAnsi="Arial" w:cs="Arial"/>
+          <w:color w:val="222222"/>
+          <w:sz w:val="20"/>
+          <w:szCs w:val="20"/>
+          <w:shd w:val="clear" w:color="auto" w:fill="FFFFFF"/>
+        </w:rPr>
+        <w:t>Samiee</w:t>
+      </w:r>
+      <w:proofErr w:type="spellEnd"/>
+      <w:r>
+        <w:rPr>
+          <w:rFonts w:ascii="Arial" w:hAnsi="Arial" w:cs="Arial"/>
+          <w:color w:val="222222"/>
+          <w:sz w:val="20"/>
+          <w:szCs w:val="20"/>
+          <w:shd w:val="clear" w:color="auto" w:fill="FFFFFF"/>
+        </w:rPr>
+        <w:t xml:space="preserve">, K., Kovacs, P. and </w:t>
+      </w:r>
+      <w:proofErr w:type="spellStart"/>
+      <w:r>
+        <w:rPr>
+          <w:rFonts w:ascii="Arial" w:hAnsi="Arial" w:cs="Arial"/>
+          <w:color w:val="222222"/>
+          <w:sz w:val="20"/>
+          <w:szCs w:val="20"/>
+          <w:shd w:val="clear" w:color="auto" w:fill="FFFFFF"/>
+        </w:rPr>
+        <w:t>Gabbouj</w:t>
+      </w:r>
+      <w:proofErr w:type="spellEnd"/>
+      <w:r>
+        <w:rPr>
+          <w:rFonts w:ascii="Arial" w:hAnsi="Arial" w:cs="Arial"/>
+          <w:color w:val="222222"/>
+          <w:sz w:val="20"/>
+          <w:szCs w:val="20"/>
+          <w:shd w:val="clear" w:color="auto" w:fill="FFFFFF"/>
+        </w:rPr>
+        <w:t>, M., 2014. Epileptic seizure classification of EEG time-series using rational discrete short-time Fourier transform. </w:t>
       </w:r>
       <w:r>
         <w:rPr>
@@ -669,7 +789,41 @@
           <w:szCs w:val="20"/>
           <w:shd w:val="clear" w:color="auto" w:fill="FFFFFF"/>
         </w:rPr>
-        <w:t>Zhang, J., Yan, C. and Gong, X., 2017, October. Deep convolutional neural network for decoding motor imagery based brain computer interface. In </w:t>
+        <w:t xml:space="preserve">Zhang, J., Yan, C. and Gong, X., 2017, October. Deep convolutional neural network for decoding motor </w:t>
+      </w:r>
+      <w:proofErr w:type="gramStart"/>
+      <w:r>
+        <w:rPr>
+          <w:rFonts w:ascii="Arial" w:hAnsi="Arial" w:cs="Arial"/>
+          <w:color w:val="222222"/>
+          <w:sz w:val="20"/>
+          <w:szCs w:val="20"/>
+          <w:shd w:val="clear" w:color="auto" w:fill="FFFFFF"/>
+        </w:rPr>
+        <w:t xml:space="preserve">imagery </w:t>
+      </w:r>
+      <w:bookmarkStart w:id="0" w:name="_GoBack"/>
+      <w:bookmarkEnd w:id="0"/>
+      <w:r>
+        <w:rPr>
+          <w:rFonts w:ascii="Arial" w:hAnsi="Arial" w:cs="Arial"/>
+          <w:color w:val="222222"/>
+          <w:sz w:val="20"/>
+          <w:szCs w:val="20"/>
+          <w:shd w:val="clear" w:color="auto" w:fill="FFFFFF"/>
+        </w:rPr>
+        <w:t>based</w:t>
+      </w:r>
+      <w:proofErr w:type="gramEnd"/>
+      <w:r>
+        <w:rPr>
+          <w:rFonts w:ascii="Arial" w:hAnsi="Arial" w:cs="Arial"/>
+          <w:color w:val="222222"/>
+          <w:sz w:val="20"/>
+          <w:szCs w:val="20"/>
+          <w:shd w:val="clear" w:color="auto" w:fill="FFFFFF"/>
+        </w:rPr>
+        <w:t xml:space="preserve"> brain computer interface. In </w:t>
       </w:r>
       <w:r>
         <w:rPr>
@@ -725,15 +879,71 @@
           <w:shd w:val="clear" w:color="auto" w:fill="FFFFFF"/>
         </w:rPr>
       </w:pPr>
-      <w:r>
-        <w:rPr>
-          <w:rFonts w:ascii="Arial" w:hAnsi="Arial" w:cs="Arial"/>
-          <w:color w:val="222222"/>
-          <w:sz w:val="20"/>
-          <w:szCs w:val="20"/>
-          <w:shd w:val="clear" w:color="auto" w:fill="FFFFFF"/>
-        </w:rPr>
-        <w:t>Shovon, T.H., Al Nazi, Z., Dash, S. and Hossain, M.F., 2019, September. Classification of motor imagery eeg signals with multi-input convolutional neural network by augmenting stft. In </w:t>
+      <w:proofErr w:type="spellStart"/>
+      <w:r>
+        <w:rPr>
+          <w:rFonts w:ascii="Arial" w:hAnsi="Arial" w:cs="Arial"/>
+          <w:color w:val="222222"/>
+          <w:sz w:val="20"/>
+          <w:szCs w:val="20"/>
+          <w:shd w:val="clear" w:color="auto" w:fill="FFFFFF"/>
+        </w:rPr>
+        <w:t>Shovon</w:t>
+      </w:r>
+      <w:proofErr w:type="spellEnd"/>
+      <w:r>
+        <w:rPr>
+          <w:rFonts w:ascii="Arial" w:hAnsi="Arial" w:cs="Arial"/>
+          <w:color w:val="222222"/>
+          <w:sz w:val="20"/>
+          <w:szCs w:val="20"/>
+          <w:shd w:val="clear" w:color="auto" w:fill="FFFFFF"/>
+        </w:rPr>
+        <w:t xml:space="preserve">, T.H., Al Nazi, Z., Dash, S. and Hossain, M.F., 2019, September. Classification of motor imagery </w:t>
+      </w:r>
+      <w:proofErr w:type="spellStart"/>
+      <w:r>
+        <w:rPr>
+          <w:rFonts w:ascii="Arial" w:hAnsi="Arial" w:cs="Arial"/>
+          <w:color w:val="222222"/>
+          <w:sz w:val="20"/>
+          <w:szCs w:val="20"/>
+          <w:shd w:val="clear" w:color="auto" w:fill="FFFFFF"/>
+        </w:rPr>
+        <w:t>eeg</w:t>
+      </w:r>
+      <w:proofErr w:type="spellEnd"/>
+      <w:r>
+        <w:rPr>
+          <w:rFonts w:ascii="Arial" w:hAnsi="Arial" w:cs="Arial"/>
+          <w:color w:val="222222"/>
+          <w:sz w:val="20"/>
+          <w:szCs w:val="20"/>
+          <w:shd w:val="clear" w:color="auto" w:fill="FFFFFF"/>
+        </w:rPr>
+        <w:t xml:space="preserve"> signals with multi-input convolutional neural network by augmenting </w:t>
+      </w:r>
+      <w:proofErr w:type="spellStart"/>
+      <w:r>
+        <w:rPr>
+          <w:rFonts w:ascii="Arial" w:hAnsi="Arial" w:cs="Arial"/>
+          <w:color w:val="222222"/>
+          <w:sz w:val="20"/>
+          <w:szCs w:val="20"/>
+          <w:shd w:val="clear" w:color="auto" w:fill="FFFFFF"/>
+        </w:rPr>
+        <w:t>stft</w:t>
+      </w:r>
+      <w:proofErr w:type="spellEnd"/>
+      <w:r>
+        <w:rPr>
+          <w:rFonts w:ascii="Arial" w:hAnsi="Arial" w:cs="Arial"/>
+          <w:color w:val="222222"/>
+          <w:sz w:val="20"/>
+          <w:szCs w:val="20"/>
+          <w:shd w:val="clear" w:color="auto" w:fill="FFFFFF"/>
+        </w:rPr>
+        <w:t>. In </w:t>
       </w:r>
       <w:r>
         <w:rPr>
@@ -776,73 +986,265 @@
           <w:szCs w:val="18"/>
           <w:shd w:val="clear" w:color="auto" w:fill="FFFFFF"/>
         </w:rPr>
-        <w:t>Have a talk about the phd things</w:t>
-      </w:r>
-    </w:p>
-    <w:p>
-      <w:pPr>
-        <w:rPr>
-          <w:rFonts w:ascii="Arial" w:hAnsi="Arial" w:cs="Arial"/>
-          <w:color w:val="222222"/>
-          <w:sz w:val="18"/>
-          <w:szCs w:val="18"/>
-          <w:shd w:val="clear" w:color="auto" w:fill="FFFFFF"/>
-        </w:rPr>
-      </w:pPr>
-      <w:r>
-        <w:rPr>
-          <w:rFonts w:ascii="Arial" w:hAnsi="Arial" w:cs="Arial"/>
-          <w:color w:val="222222"/>
-          <w:sz w:val="18"/>
-          <w:szCs w:val="18"/>
-          <w:shd w:val="clear" w:color="auto" w:fill="FFFFFF"/>
-        </w:rPr>
-        <w:t>Have a talk about the pgt form filling in for this month</w:t>
-      </w:r>
-    </w:p>
-    <w:p>
-      <w:pPr>
-        <w:rPr>
-          <w:rFonts w:ascii="Arial" w:hAnsi="Arial" w:cs="Arial"/>
-          <w:color w:val="222222"/>
-          <w:sz w:val="18"/>
-          <w:szCs w:val="18"/>
-          <w:shd w:val="clear" w:color="auto" w:fill="FFFFFF"/>
-        </w:rPr>
-      </w:pPr>
-      <w:r>
-        <w:rPr>
-          <w:rFonts w:ascii="Arial" w:hAnsi="Arial" w:cs="Arial"/>
-          <w:color w:val="222222"/>
-          <w:sz w:val="18"/>
-          <w:szCs w:val="18"/>
-          <w:shd w:val="clear" w:color="auto" w:fill="FFFFFF"/>
-        </w:rPr>
-        <w:t>Have a talk about next steps and see what needs to be done in gereal I don’t know iim just brainstorming here!!</w:t>
-      </w:r>
-    </w:p>
-    <w:p>
-      <w:pPr>
-        <w:rPr>
-          <w:rFonts w:ascii="Arial" w:hAnsi="Arial" w:cs="Arial"/>
-          <w:color w:val="222222"/>
-          <w:sz w:val="18"/>
-          <w:szCs w:val="18"/>
-          <w:shd w:val="clear" w:color="auto" w:fill="FFFFFF"/>
-        </w:rPr>
-      </w:pPr>
-      <w:r>
-        <w:rPr>
-          <w:rFonts w:ascii="Arial" w:hAnsi="Arial" w:cs="Arial"/>
-          <w:color w:val="222222"/>
-          <w:sz w:val="18"/>
-          <w:szCs w:val="18"/>
-          <w:shd w:val="clear" w:color="auto" w:fill="FFFFFF"/>
-        </w:rPr>
-        <w:t>ahhhhhhhh</w:t>
-      </w:r>
-      <w:bookmarkStart w:id="0" w:name="_GoBack"/>
-      <w:bookmarkEnd w:id="0"/>
+        <w:t xml:space="preserve">Have a talk about the </w:t>
+      </w:r>
+      <w:proofErr w:type="spellStart"/>
+      <w:r>
+        <w:rPr>
+          <w:rFonts w:ascii="Arial" w:hAnsi="Arial" w:cs="Arial"/>
+          <w:color w:val="222222"/>
+          <w:sz w:val="18"/>
+          <w:szCs w:val="18"/>
+          <w:shd w:val="clear" w:color="auto" w:fill="FFFFFF"/>
+        </w:rPr>
+        <w:t>phd</w:t>
+      </w:r>
+      <w:proofErr w:type="spellEnd"/>
+      <w:r>
+        <w:rPr>
+          <w:rFonts w:ascii="Arial" w:hAnsi="Arial" w:cs="Arial"/>
+          <w:color w:val="222222"/>
+          <w:sz w:val="18"/>
+          <w:szCs w:val="18"/>
+          <w:shd w:val="clear" w:color="auto" w:fill="FFFFFF"/>
+        </w:rPr>
+        <w:t xml:space="preserve"> things</w:t>
+      </w:r>
+    </w:p>
+    <w:p>
+      <w:pPr>
+        <w:rPr>
+          <w:rFonts w:ascii="Arial" w:hAnsi="Arial" w:cs="Arial"/>
+          <w:color w:val="222222"/>
+          <w:sz w:val="18"/>
+          <w:szCs w:val="18"/>
+          <w:shd w:val="clear" w:color="auto" w:fill="FFFFFF"/>
+        </w:rPr>
+      </w:pPr>
+      <w:r>
+        <w:rPr>
+          <w:rFonts w:ascii="Arial" w:hAnsi="Arial" w:cs="Arial"/>
+          <w:color w:val="222222"/>
+          <w:sz w:val="18"/>
+          <w:szCs w:val="18"/>
+          <w:shd w:val="clear" w:color="auto" w:fill="FFFFFF"/>
+        </w:rPr>
+        <w:t xml:space="preserve">Have a talk about the </w:t>
+      </w:r>
+      <w:proofErr w:type="spellStart"/>
+      <w:r>
+        <w:rPr>
+          <w:rFonts w:ascii="Arial" w:hAnsi="Arial" w:cs="Arial"/>
+          <w:color w:val="222222"/>
+          <w:sz w:val="18"/>
+          <w:szCs w:val="18"/>
+          <w:shd w:val="clear" w:color="auto" w:fill="FFFFFF"/>
+        </w:rPr>
+        <w:t>pgt</w:t>
+      </w:r>
+      <w:proofErr w:type="spellEnd"/>
+      <w:r>
+        <w:rPr>
+          <w:rFonts w:ascii="Arial" w:hAnsi="Arial" w:cs="Arial"/>
+          <w:color w:val="222222"/>
+          <w:sz w:val="18"/>
+          <w:szCs w:val="18"/>
+          <w:shd w:val="clear" w:color="auto" w:fill="FFFFFF"/>
+        </w:rPr>
+        <w:t xml:space="preserve"> form filling in for this month</w:t>
+      </w:r>
+    </w:p>
+    <w:p>
+      <w:pPr>
+        <w:rPr>
+          <w:rFonts w:ascii="Arial" w:hAnsi="Arial" w:cs="Arial"/>
+          <w:color w:val="222222"/>
+          <w:sz w:val="18"/>
+          <w:szCs w:val="18"/>
+          <w:shd w:val="clear" w:color="auto" w:fill="FFFFFF"/>
+        </w:rPr>
+      </w:pPr>
+      <w:r>
+        <w:rPr>
+          <w:rFonts w:ascii="Arial" w:hAnsi="Arial" w:cs="Arial"/>
+          <w:color w:val="222222"/>
+          <w:sz w:val="18"/>
+          <w:szCs w:val="18"/>
+          <w:shd w:val="clear" w:color="auto" w:fill="FFFFFF"/>
+        </w:rPr>
+        <w:t xml:space="preserve">Have a talk about next steps and see what needs to be done in </w:t>
+      </w:r>
+      <w:proofErr w:type="spellStart"/>
+      <w:r>
+        <w:rPr>
+          <w:rFonts w:ascii="Arial" w:hAnsi="Arial" w:cs="Arial"/>
+          <w:color w:val="222222"/>
+          <w:sz w:val="18"/>
+          <w:szCs w:val="18"/>
+          <w:shd w:val="clear" w:color="auto" w:fill="FFFFFF"/>
+        </w:rPr>
+        <w:t>gereal</w:t>
+      </w:r>
+      <w:proofErr w:type="spellEnd"/>
+      <w:r>
+        <w:rPr>
+          <w:rFonts w:ascii="Arial" w:hAnsi="Arial" w:cs="Arial"/>
+          <w:color w:val="222222"/>
+          <w:sz w:val="18"/>
+          <w:szCs w:val="18"/>
+          <w:shd w:val="clear" w:color="auto" w:fill="FFFFFF"/>
+        </w:rPr>
+        <w:t xml:space="preserve"> I don’t know </w:t>
+      </w:r>
+      <w:proofErr w:type="spellStart"/>
+      <w:r>
+        <w:rPr>
+          <w:rFonts w:ascii="Arial" w:hAnsi="Arial" w:cs="Arial"/>
+          <w:color w:val="222222"/>
+          <w:sz w:val="18"/>
+          <w:szCs w:val="18"/>
+          <w:shd w:val="clear" w:color="auto" w:fill="FFFFFF"/>
+        </w:rPr>
+        <w:t>iim</w:t>
+      </w:r>
+      <w:proofErr w:type="spellEnd"/>
+      <w:r>
+        <w:rPr>
+          <w:rFonts w:ascii="Arial" w:hAnsi="Arial" w:cs="Arial"/>
+          <w:color w:val="222222"/>
+          <w:sz w:val="18"/>
+          <w:szCs w:val="18"/>
+          <w:shd w:val="clear" w:color="auto" w:fill="FFFFFF"/>
+        </w:rPr>
+        <w:t xml:space="preserve"> just brainstorming here!!</w:t>
+      </w:r>
+    </w:p>
+    <w:p>
+      <w:pPr>
+        <w:rPr>
+          <w:rFonts w:ascii="Arial" w:hAnsi="Arial" w:cs="Arial"/>
+          <w:color w:val="222222"/>
+          <w:sz w:val="18"/>
+          <w:szCs w:val="18"/>
+          <w:shd w:val="clear" w:color="auto" w:fill="FFFFFF"/>
+        </w:rPr>
+      </w:pPr>
+      <w:proofErr w:type="spellStart"/>
+      <w:r>
+        <w:rPr>
+          <w:rFonts w:ascii="Arial" w:hAnsi="Arial" w:cs="Arial"/>
+          <w:color w:val="222222"/>
+          <w:sz w:val="18"/>
+          <w:szCs w:val="18"/>
+          <w:shd w:val="clear" w:color="auto" w:fill="FFFFFF"/>
+        </w:rPr>
+        <w:t>A</w:t>
+      </w:r>
+      <w:r>
+        <w:rPr>
+          <w:rFonts w:ascii="Arial" w:hAnsi="Arial" w:cs="Arial"/>
+          <w:color w:val="222222"/>
+          <w:sz w:val="18"/>
+          <w:szCs w:val="18"/>
+          <w:shd w:val="clear" w:color="auto" w:fill="FFFFFF"/>
+        </w:rPr>
+        <w:t>hhhhhhhh</w:t>
+      </w:r>
+      <w:proofErr w:type="spellEnd"/>
+    </w:p>
+    <w:p>
+      <w:pPr>
+        <w:rPr>
+          <w:rFonts w:ascii="Arial" w:hAnsi="Arial" w:cs="Arial"/>
+          <w:color w:val="222222"/>
+          <w:sz w:val="18"/>
+          <w:szCs w:val="18"/>
+          <w:shd w:val="clear" w:color="auto" w:fill="FFFFFF"/>
+        </w:rPr>
+      </w:pPr>
+    </w:p>
+    <w:p>
+      <w:pPr>
+        <w:rPr>
+          <w:rFonts w:ascii="Arial" w:hAnsi="Arial" w:cs="Arial"/>
+          <w:color w:val="222222"/>
+          <w:sz w:val="18"/>
+          <w:szCs w:val="18"/>
+          <w:shd w:val="clear" w:color="auto" w:fill="FFFFFF"/>
+        </w:rPr>
+      </w:pPr>
+      <w:r>
+        <w:rPr>
+          <w:rFonts w:ascii="Arial" w:hAnsi="Arial" w:cs="Arial"/>
+          <w:color w:val="222222"/>
+          <w:sz w:val="18"/>
+          <w:szCs w:val="18"/>
+          <w:shd w:val="clear" w:color="auto" w:fill="FFFFFF"/>
+        </w:rPr>
+        <w:t>Creates an image-like output</w:t>
+      </w:r>
+    </w:p>
+    <w:p>
+      <w:pPr>
+        <w:rPr>
+          <w:rFonts w:ascii="Arial" w:hAnsi="Arial" w:cs="Arial"/>
+          <w:color w:val="222222"/>
+          <w:sz w:val="18"/>
+          <w:szCs w:val="18"/>
+          <w:shd w:val="clear" w:color="auto" w:fill="FFFFFF"/>
+        </w:rPr>
+      </w:pPr>
+      <w:r>
+        <w:rPr>
+          <w:rFonts w:ascii="Arial" w:hAnsi="Arial" w:cs="Arial"/>
+          <w:color w:val="222222"/>
+          <w:sz w:val="18"/>
+          <w:szCs w:val="18"/>
+          <w:shd w:val="clear" w:color="auto" w:fill="FFFFFF"/>
+        </w:rPr>
+        <w:t>Using the raw data as a signal – or feed it in as an image</w:t>
+      </w:r>
+    </w:p>
+    <w:p>
+      <w:pPr>
+        <w:rPr>
+          <w:rFonts w:ascii="Arial" w:hAnsi="Arial" w:cs="Arial"/>
+          <w:color w:val="222222"/>
+          <w:sz w:val="18"/>
+          <w:szCs w:val="18"/>
+          <w:shd w:val="clear" w:color="auto" w:fill="FFFFFF"/>
+        </w:rPr>
+      </w:pPr>
+      <w:r>
+        <w:rPr>
+          <w:rFonts w:ascii="Arial" w:hAnsi="Arial" w:cs="Arial"/>
+          <w:color w:val="222222"/>
+          <w:sz w:val="18"/>
+          <w:szCs w:val="18"/>
+          <w:shd w:val="clear" w:color="auto" w:fill="FFFFFF"/>
+        </w:rPr>
+        <w:t xml:space="preserve">We can create our own smaller </w:t>
+      </w:r>
+      <w:r>
+        <w:rPr>
+          <w:rFonts w:ascii="Arial" w:hAnsi="Arial" w:cs="Arial"/>
+          <w:color w:val="222222"/>
+          <w:sz w:val="18"/>
+          <w:szCs w:val="18"/>
+          <w:shd w:val="clear" w:color="auto" w:fill="FFFFFF"/>
+        </w:rPr>
+        <w:t>image</w:t>
+      </w:r>
+      <w:r>
+        <w:rPr>
+          <w:rFonts w:ascii="Arial" w:hAnsi="Arial" w:cs="Arial"/>
+          <w:color w:val="222222"/>
+          <w:sz w:val="18"/>
+          <w:szCs w:val="18"/>
+          <w:shd w:val="clear" w:color="auto" w:fill="FFFFFF"/>
+        </w:rPr>
+        <w:t xml:space="preserve"> based on this signals – produced by ourselves </w:t>
+      </w:r>
     </w:p>
     <w:sectPr>
       <w:pgSz w:w="11906" w:h="16838"/>
@@ -1224,7 +1626,7 @@
       </w:pPr>
     </w:pPrDefault>
   </w:docDefaults>
-  <w:latentStyles w:defLockedState="0" w:defUIPriority="99" w:defSemiHidden="0" w:defUnhideWhenUsed="0" w:defQFormat="0" w:count="377">
+  <w:latentStyles w:defLockedState="0" w:defUIPriority="99" w:defSemiHidden="0" w:defUnhideWhenUsed="0" w:defQFormat="0" w:count="376">
     <w:lsdException w:name="Normal" w:uiPriority="0" w:qFormat="1"/>
     <w:lsdException w:name="heading 1" w:uiPriority="9" w:qFormat="1"/>
     <w:lsdException w:name="heading 2" w:semiHidden="1" w:uiPriority="9" w:unhideWhenUsed="1" w:qFormat="1"/>
@@ -1601,7 +2003,6 @@
     <w:lsdException w:name="Hashtag" w:semiHidden="1" w:unhideWhenUsed="1"/>
     <w:lsdException w:name="Unresolved Mention" w:semiHidden="1" w:unhideWhenUsed="1"/>
     <w:lsdException w:name="Smart Link" w:semiHidden="1" w:unhideWhenUsed="1"/>
-    <w:lsdException w:name="Smart Link Error" w:semiHidden="1" w:unhideWhenUsed="1"/>
   </w:latentStyles>
   <w:style w:type="paragraph" w:default="1" w:styleId="Normal">
     <w:name w:val="Normal"/>

</xml_diff>